<commit_message>
added one API for Question
</commit_message>
<xml_diff>
--- a/Quizminia GoLangNote.docx
+++ b/Quizminia GoLangNote.docx
@@ -3,7 +3,38 @@
 <w:document xmlns:wpc="http://schemas.microsoft.com/office/word/2010/wordprocessingCanvas" xmlns:cx="http://schemas.microsoft.com/office/drawing/2014/chartex" xmlns:cx1="http://schemas.microsoft.com/office/drawing/2015/9/8/chartex" xmlns:cx2="http://schemas.microsoft.com/office/drawing/2015/10/21/chartex" xmlns:cx3="http://schemas.microsoft.com/office/drawing/2016/5/9/chartex" xmlns:cx4="http://schemas.microsoft.com/office/drawing/2016/5/10/chartex" xmlns:cx5="http://schemas.microsoft.com/office/drawing/2016/5/11/chartex" xmlns:cx6="http://schemas.microsoft.com/office/drawing/2016/5/12/chartex" xmlns:cx7="http://schemas.microsoft.com/office/drawing/2016/5/13/chartex" xmlns:cx8="http://schemas.microsoft.com/office/drawing/2016/5/14/chartex" xmlns:mc="http://schemas.openxmlformats.org/markup-compatibility/2006" xmlns:aink="http://schemas.microsoft.com/office/drawing/2016/ink" xmlns:am3d="http://schemas.microsoft.com/office/drawing/2017/model3d" xmlns:o="urn:schemas-microsoft-com:office:office" xmlns:oel="http://schemas.microsoft.com/office/2019/extlst" xmlns:r="http://schemas.openxmlformats.org/officeDocument/2006/relationships" xmlns:m="http://schemas.openxmlformats.org/officeDocument/2006/math" xmlns:v="urn:schemas-microsoft-com:vml" xmlns:wp14="http://schemas.microsoft.com/office/word/2010/wordprocessingDrawing" xmlns:wp="http://schemas.openxmlformats.org/drawingml/2006/wordprocessingDrawing" xmlns:w10="urn:schemas-microsoft-com:office:word" xmlns:w="http://schemas.openxmlformats.org/wordprocessingml/2006/main" xmlns:w14="http://schemas.microsoft.com/office/word/2010/wordml" xmlns:w15="http://schemas.microsoft.com/office/word/2012/wordml" xmlns:w16cex="http://schemas.microsoft.com/office/word/2018/wordml/cex" xmlns:w16cid="http://schemas.microsoft.com/office/word/2016/wordml/cid" xmlns:w16="http://schemas.microsoft.com/office/word/2018/wordml" xmlns:w16du="http://schemas.microsoft.com/office/word/2023/wordml/word16du" xmlns:w16sdtdh="http://schemas.microsoft.com/office/word/2020/wordml/sdtdatahash" xmlns:w16sdtfl="http://schemas.microsoft.com/office/word/2024/wordml/sdtformatlock" xmlns:w16se="http://schemas.microsoft.com/office/word/2015/wordml/symex" xmlns:wpg="http://schemas.microsoft.com/office/word/2010/wordprocessingGroup" xmlns:wpi="http://schemas.microsoft.com/office/word/2010/wordprocessingInk" xmlns:wne="http://schemas.microsoft.com/office/word/2006/wordml" xmlns:wps="http://schemas.microsoft.com/office/word/2010/wordprocessingShape" mc:Ignorable="w14 w15 w16se w16cid w16 w16cex w16sdtdh w16sdtfl w16du wp14">
   <w:body>
     <w:p>
+      <w:pPr>
+        <w:jc w:val="center"/>
+        <w:rPr>
+          <w:bCs/>
+          <w:color w:val="000000" w:themeColor="text1"/>
+          <w14:shadow w14:blurRad="38100" w14:dist="19050" w14:dir="2700000" w14:sx="100000" w14:sy="100000" w14:kx="0" w14:ky="0" w14:algn="tl">
+            <w14:schemeClr w14:val="dk1">
+              <w14:alpha w14:val="60000"/>
+            </w14:schemeClr>
+          </w14:shadow>
+          <w14:textOutline w14:w="0" w14:cap="flat" w14:cmpd="sng" w14:algn="ctr">
+            <w14:noFill/>
+            <w14:prstDash w14:val="solid"/>
+            <w14:round/>
+          </w14:textOutline>
+        </w:rPr>
+      </w:pPr>
       <w:r>
+        <w:rPr>
+          <w:bCs/>
+          <w:color w:val="000000" w:themeColor="text1"/>
+          <w14:shadow w14:blurRad="38100" w14:dist="19050" w14:dir="2700000" w14:sx="100000" w14:sy="100000" w14:kx="0" w14:ky="0" w14:algn="tl">
+            <w14:schemeClr w14:val="dk1">
+              <w14:alpha w14:val="60000"/>
+            </w14:schemeClr>
+          </w14:shadow>
+          <w14:textOutline w14:w="0" w14:cap="flat" w14:cmpd="sng" w14:algn="ctr">
+            <w14:noFill/>
+            <w14:prstDash w14:val="solid"/>
+            <w14:round/>
+          </w14:textOutline>
+        </w:rPr>
         <w:t>GoLang Backend Developer</w:t>
       </w:r>
     </w:p>
@@ -21,10 +52,10 @@
     <w:p>
       <w:r>
         <w:drawing>
-          <wp:inline distT="0" distB="0" distL="0" distR="0" wp14:anchorId="1BBBD4EB" wp14:editId="5167EBF7">
-            <wp:extent cx="6285670" cy="4425950"/>
-            <wp:effectExtent l="0" t="0" r="1270" b="0"/>
-            <wp:docPr id="1774439081" name="Picture 1"/>
+          <wp:inline distT="0" distB="0" distL="0" distR="0" wp14:anchorId="4ADC6E02" wp14:editId="12155F68">
+            <wp:extent cx="6940550" cy="5344143"/>
+            <wp:effectExtent l="0" t="0" r="0" b="9525"/>
+            <wp:docPr id="202743571" name="Picture 1"/>
             <wp:cNvGraphicFramePr>
               <a:graphicFrameLocks xmlns:a="http://schemas.openxmlformats.org/drawingml/2006/main" noChangeAspect="1"/>
             </wp:cNvGraphicFramePr>
@@ -32,7 +63,7 @@
               <a:graphicData uri="http://schemas.openxmlformats.org/drawingml/2006/picture">
                 <pic:pic xmlns:pic="http://schemas.openxmlformats.org/drawingml/2006/picture">
                   <pic:nvPicPr>
-                    <pic:cNvPr id="1774439081" name=""/>
+                    <pic:cNvPr id="202743571" name=""/>
                     <pic:cNvPicPr/>
                   </pic:nvPicPr>
                   <pic:blipFill>
@@ -44,7 +75,7 @@
                   <pic:spPr>
                     <a:xfrm>
                       <a:off x="0" y="0"/>
-                      <a:ext cx="6323836" cy="4452824"/>
+                      <a:ext cx="6960812" cy="5359745"/>
                     </a:xfrm>
                     <a:prstGeom prst="rect">
                       <a:avLst/>
@@ -57,6 +88,30 @@
         </w:drawing>
       </w:r>
     </w:p>
+    <w:p>
+      <w:r>
+        <w:t>Q: What is defer?</w:t>
+      </w:r>
+    </w:p>
+    <w:p>
+      <w:r>
+        <w:sym w:font="Wingdings" w:char="F0E0"/>
+      </w:r>
+      <w:r>
+        <w:t>defer is one of Go's </w:t>
+      </w:r>
+      <w:r>
+        <w:rPr>
+          <w:b/>
+          <w:bCs/>
+        </w:rPr>
+        <w:t>most powerful and unique features</w:t>
+      </w:r>
+      <w:r>
+        <w:t> for resource cleanup and error handling.</w:t>
+      </w:r>
+    </w:p>
+    <w:p/>
     <w:sectPr>
       <w:pgSz w:w="11906" w:h="16838"/>
       <w:pgMar w:top="720" w:right="720" w:bottom="720" w:left="720" w:header="708" w:footer="708" w:gutter="0"/>

</xml_diff>